<commit_message>
update to prep for DNA week 3
</commit_message>
<xml_diff>
--- a/FutureGroupGuides/Originals/DNA Week 3 - We Grow Together.docx
+++ b/FutureGroupGuides/Originals/DNA Week 3 - We Grow Together.docx
@@ -1,33 +1,197 @@
 
 <file path=word/document.xml><?xml version="1.0" encoding="utf-8"?>
-<w:document xmlns:mc="http://schemas.openxmlformats.org/markup-compatibility/2006" xmlns:o="urn:schemas-microsoft-com:office:office" xmlns:r="http://schemas.openxmlformats.org/officeDocument/2006/relationships" xmlns:m="http://schemas.openxmlformats.org/officeDocument/2006/math" xmlns:v="urn:schemas-microsoft-com:vml" xmlns:wp="http://schemas.openxmlformats.org/drawingml/2006/wordprocessingDrawing" xmlns:w10="urn:schemas-microsoft-com:office:word" xmlns:w="http://schemas.openxmlformats.org/wordprocessingml/2006/main" xmlns:wne="http://schemas.microsoft.com/office/word/2006/wordml" xmlns:sl="http://schemas.openxmlformats.org/schemaLibrary/2006/main" xmlns:a="http://schemas.openxmlformats.org/drawingml/2006/main" xmlns:pic="http://schemas.openxmlformats.org/drawingml/2006/picture" xmlns:c="http://schemas.openxmlformats.org/drawingml/2006/chart" xmlns:lc="http://schemas.openxmlformats.org/drawingml/2006/lockedCanvas" xmlns:dgm="http://schemas.openxmlformats.org/drawingml/2006/diagram" xmlns:wps="http://schemas.microsoft.com/office/word/2010/wordprocessingShape" xmlns:wpg="http://schemas.microsoft.com/office/word/2010/wordprocessingGroup" xmlns:w14="http://schemas.microsoft.com/office/word/2010/wordml" xmlns:w15="http://schemas.microsoft.com/office/word/2012/wordml">
+<w:document xmlns:wpc="http://schemas.microsoft.com/office/word/2010/wordprocessingCanvas" xmlns:cx="http://schemas.microsoft.com/office/drawing/2014/chartex" xmlns:cx1="http://schemas.microsoft.com/office/drawing/2015/9/8/chartex" xmlns:cx2="http://schemas.microsoft.com/office/drawing/2015/10/21/chartex" xmlns:cx3="http://schemas.microsoft.com/office/drawing/2016/5/9/chartex" xmlns:cx4="http://schemas.microsoft.com/office/drawing/2016/5/10/chartex" xmlns:cx5="http://schemas.microsoft.com/office/drawing/2016/5/11/chartex" xmlns:cx6="http://schemas.microsoft.com/office/drawing/2016/5/12/chartex" xmlns:cx7="http://schemas.microsoft.com/office/drawing/2016/5/13/chartex" xmlns:cx8="http://schemas.microsoft.com/office/drawing/2016/5/14/chartex" xmlns:mc="http://schemas.openxmlformats.org/markup-compatibility/2006" xmlns:aink="http://schemas.microsoft.com/office/drawing/2016/ink" xmlns:am3d="http://schemas.microsoft.com/office/drawing/2017/model3d" xmlns:o="urn:schemas-microsoft-com:office:office" xmlns:r="http://schemas.openxmlformats.org/officeDocument/2006/relationships" xmlns:m="http://schemas.openxmlformats.org/officeDocument/2006/math" xmlns:v="urn:schemas-microsoft-com:vml" xmlns:wp14="http://schemas.microsoft.com/office/word/2010/wordprocessingDrawing" xmlns:wp="http://schemas.openxmlformats.org/drawingml/2006/wordprocessingDrawing" xmlns:w10="urn:schemas-microsoft-com:office:word" xmlns:w="http://schemas.openxmlformats.org/wordprocessingml/2006/main" xmlns:w14="http://schemas.microsoft.com/office/word/2010/wordml" xmlns:w15="http://schemas.microsoft.com/office/word/2012/wordml" xmlns:w16cid="http://schemas.microsoft.com/office/word/2016/wordml/cid" xmlns:w16se="http://schemas.microsoft.com/office/word/2015/wordml/symex" xmlns:wpg="http://schemas.microsoft.com/office/word/2010/wordprocessingGroup" xmlns:wpi="http://schemas.microsoft.com/office/word/2010/wordprocessingInk" xmlns:wne="http://schemas.microsoft.com/office/word/2006/wordml" xmlns:wps="http://schemas.microsoft.com/office/word/2010/wordprocessingShape" mc:Ignorable="w14 w15 w16se w16cid wp14">
   <w:body>
     <w:p>
       <w:pPr>
         <w:rPr>
-          <w:b w:val="1"/>
-        </w:rPr>
-      </w:pPr>
-      <w:r>
-        <w:rPr>
-          <w:b w:val="1"/>
-          <w:rtl w:val="0"/>
-        </w:rPr>
-        <w:t xml:space="preserve">Week 4</w:t>
-      </w:r>
-    </w:p>
-    <w:p>
-      <w:pPr>
-        <w:rPr>
-          <w:b w:val="1"/>
-        </w:rPr>
-      </w:pPr>
-      <w:r>
-        <w:rPr>
-          <w:b w:val="1"/>
-          <w:rtl w:val="0"/>
-        </w:rPr>
-        <w:t xml:space="preserve">LIFE/INTRO QUESTIONS (CHOOSE 1 OR 2)</w:t>
+          <w:b/>
+          <w:i/>
+          <w:iCs/>
+          <w:sz w:val="28"/>
+          <w:szCs w:val="28"/>
+        </w:rPr>
+      </w:pPr>
+    </w:p>
+    <w:p>
+      <w:pPr>
+        <w:rPr>
+          <w:b/>
+          <w:i/>
+          <w:iCs/>
+          <w:sz w:val="28"/>
+          <w:szCs w:val="28"/>
+        </w:rPr>
+      </w:pPr>
+    </w:p>
+    <w:p>
+      <w:pPr>
+        <w:rPr>
+          <w:b/>
+          <w:i/>
+          <w:iCs/>
+          <w:sz w:val="28"/>
+          <w:szCs w:val="28"/>
+        </w:rPr>
+      </w:pPr>
+    </w:p>
+    <w:p>
+      <w:pPr>
+        <w:rPr>
+          <w:b/>
+          <w:i/>
+          <w:iCs/>
+          <w:sz w:val="28"/>
+          <w:szCs w:val="28"/>
+        </w:rPr>
+      </w:pPr>
+    </w:p>
+    <w:p>
+      <w:pPr>
+        <w:rPr>
+          <w:b/>
+          <w:i/>
+          <w:iCs/>
+          <w:sz w:val="28"/>
+          <w:szCs w:val="28"/>
+        </w:rPr>
+      </w:pPr>
+    </w:p>
+    <w:p>
+      <w:pPr>
+        <w:rPr>
+          <w:b/>
+          <w:i/>
+          <w:iCs/>
+          <w:sz w:val="28"/>
+          <w:szCs w:val="28"/>
+        </w:rPr>
+      </w:pPr>
+    </w:p>
+    <w:p>
+      <w:pPr>
+        <w:rPr>
+          <w:b/>
+          <w:sz w:val="28"/>
+          <w:szCs w:val="28"/>
+        </w:rPr>
+      </w:pPr>
+      <w:r>
+        <w:rPr>
+          <w:b/>
+          <w:i/>
+          <w:iCs/>
+          <w:sz w:val="28"/>
+          <w:szCs w:val="28"/>
+        </w:rPr>
+        <w:t>DNA</w:t>
+      </w:r>
+      <w:r>
+        <w:rPr>
+          <w:b/>
+          <w:sz w:val="28"/>
+          <w:szCs w:val="28"/>
+        </w:rPr>
+        <w:t xml:space="preserve"> </w:t>
+      </w:r>
+      <w:r>
+        <w:rPr>
+          <w:b/>
+          <w:sz w:val="28"/>
+          <w:szCs w:val="28"/>
+        </w:rPr>
+        <w:t xml:space="preserve">Week </w:t>
+      </w:r>
+      <w:r>
+        <w:rPr>
+          <w:b/>
+          <w:sz w:val="28"/>
+          <w:szCs w:val="28"/>
+        </w:rPr>
+        <w:t>3</w:t>
+      </w:r>
+      <w:r>
+        <w:rPr>
+          <w:b/>
+          <w:noProof/>
+          <w:sz w:val="28"/>
+          <w:szCs w:val="28"/>
+        </w:rPr>
+        <w:drawing>
+          <wp:anchor distT="0" distB="0" distL="114300" distR="114300" simplePos="0" relativeHeight="251658240" behindDoc="0" locked="0" layoutInCell="1" allowOverlap="1" wp14:anchorId="4CB8B298" wp14:editId="510D14AA">
+            <wp:simplePos x="1737995" y="914400"/>
+            <wp:positionH relativeFrom="page">
+              <wp:align>center</wp:align>
+            </wp:positionH>
+            <wp:positionV relativeFrom="margin">
+              <wp:align>top</wp:align>
+            </wp:positionV>
+            <wp:extent cx="1380744" cy="1380744"/>
+            <wp:effectExtent l="0" t="0" r="0" b="0"/>
+            <wp:wrapSquare wrapText="bothSides"/>
+            <wp:docPr id="1" name="Picture 1"/>
+            <wp:cNvGraphicFramePr>
+              <a:graphicFrameLocks xmlns:a="http://schemas.openxmlformats.org/drawingml/2006/main" noChangeAspect="1"/>
+            </wp:cNvGraphicFramePr>
+            <a:graphic xmlns:a="http://schemas.openxmlformats.org/drawingml/2006/main">
+              <a:graphicData uri="http://schemas.openxmlformats.org/drawingml/2006/picture">
+                <pic:pic xmlns:pic="http://schemas.openxmlformats.org/drawingml/2006/picture">
+                  <pic:nvPicPr>
+                    <pic:cNvPr id="0" name="Picture 1"/>
+                    <pic:cNvPicPr>
+                      <a:picLocks noChangeAspect="1" noChangeArrowheads="1"/>
+                    </pic:cNvPicPr>
+                  </pic:nvPicPr>
+                  <pic:blipFill>
+                    <a:blip r:embed="rId5">
+                      <a:extLst>
+                        <a:ext uri="{28A0092B-C50C-407E-A947-70E740481C1C}">
+                          <a14:useLocalDpi xmlns:a14="http://schemas.microsoft.com/office/drawing/2010/main" val="0"/>
+                        </a:ext>
+                      </a:extLst>
+                    </a:blip>
+                    <a:srcRect/>
+                    <a:stretch>
+                      <a:fillRect/>
+                    </a:stretch>
+                  </pic:blipFill>
+                  <pic:spPr bwMode="auto">
+                    <a:xfrm>
+                      <a:off x="0" y="0"/>
+                      <a:ext cx="1380744" cy="1380744"/>
+                    </a:xfrm>
+                    <a:prstGeom prst="rect">
+                      <a:avLst/>
+                    </a:prstGeom>
+                    <a:noFill/>
+                    <a:ln>
+                      <a:noFill/>
+                    </a:ln>
+                  </pic:spPr>
+                </pic:pic>
+              </a:graphicData>
+            </a:graphic>
+            <wp14:sizeRelH relativeFrom="margin">
+              <wp14:pctWidth>0</wp14:pctWidth>
+            </wp14:sizeRelH>
+            <wp14:sizeRelV relativeFrom="margin">
+              <wp14:pctHeight>0</wp14:pctHeight>
+            </wp14:sizeRelV>
+          </wp:anchor>
+        </w:drawing>
+      </w:r>
+    </w:p>
+    <w:p>
+      <w:pPr>
+        <w:rPr>
+          <w:b/>
+        </w:rPr>
+      </w:pPr>
+      <w:r>
+        <w:rPr>
+          <w:b/>
+        </w:rPr>
+        <w:t>LIFE/INTRO QUESTIONS (CHOOSE 1 OR 2)</w:t>
       </w:r>
     </w:p>
     <w:p>
@@ -36,19 +200,10 @@
           <w:ilvl w:val="0"/>
           <w:numId w:val="3"/>
         </w:numPr>
-        <w:spacing w:after="0" w:afterAutospacing="0" w:before="240" w:lineRule="auto"/>
-        <w:ind w:left="720" w:hanging="360"/>
-      </w:pPr>
-      <w:r>
-        <w:rPr>
-          <w:rtl w:val="0"/>
-        </w:rPr>
-        <w:t xml:space="preserve">Are you ready for school to start back up again?</w:t>
-      </w:r>
-      <w:r>
-        <w:rPr>
-          <w:rtl w:val="0"/>
-        </w:rPr>
+        <w:spacing w:before="120"/>
+      </w:pPr>
+      <w:r>
+        <w:t>Are you ready for school to start back up again?</w:t>
       </w:r>
     </w:p>
     <w:p>
@@ -57,28 +212,23 @@
           <w:ilvl w:val="0"/>
           <w:numId w:val="3"/>
         </w:numPr>
-        <w:spacing w:after="240" w:before="0" w:beforeAutospacing="0" w:lineRule="auto"/>
-        <w:ind w:left="720" w:hanging="360"/>
-      </w:pPr>
-      <w:r>
-        <w:rPr>
-          <w:rtl w:val="0"/>
-        </w:rPr>
+        <w:spacing w:after="120"/>
+      </w:pPr>
+      <w:r>
         <w:t xml:space="preserve">What classes are you wanting to take in the upcoming school year? </w:t>
       </w:r>
     </w:p>
     <w:p>
       <w:pPr>
         <w:rPr>
-          <w:b w:val="1"/>
-        </w:rPr>
-      </w:pPr>
-      <w:r>
-        <w:rPr>
-          <w:b w:val="1"/>
-          <w:rtl w:val="0"/>
-        </w:rPr>
-        <w:t xml:space="preserve">CONNECTION QUESTION</w:t>
+          <w:b/>
+        </w:rPr>
+      </w:pPr>
+      <w:r>
+        <w:rPr>
+          <w:b/>
+        </w:rPr>
+        <w:t>CONNECTION QUESTION</w:t>
       </w:r>
     </w:p>
     <w:p>
@@ -87,31 +237,23 @@
           <w:ilvl w:val="0"/>
           <w:numId w:val="6"/>
         </w:numPr>
-        <w:spacing w:after="240" w:before="240" w:lineRule="auto"/>
-        <w:ind w:left="720" w:hanging="360"/>
-      </w:pPr>
-      <w:r>
-        <w:rPr>
-          <w:rtl w:val="0"/>
-        </w:rPr>
-        <w:t xml:space="preserve">Share a time when you achieved something great with a group of people or a team.</w:t>
-      </w:r>
-      <w:r>
-        <w:rPr>
-          <w:rtl w:val="0"/>
-        </w:rPr>
-      </w:r>
-    </w:p>
-    <w:p>
-      <w:pPr>
-        <w:rPr>
-          <w:b w:val="1"/>
-        </w:rPr>
-      </w:pPr>
-      <w:r>
-        <w:rPr>
-          <w:b w:val="1"/>
-          <w:rtl w:val="0"/>
+        <w:spacing w:before="120" w:after="120"/>
+      </w:pPr>
+      <w:r>
+        <w:t>Share a time when you achieved something great with a group of people or a team.</w:t>
+      </w:r>
+    </w:p>
+    <w:p>
+      <w:pPr>
+        <w:rPr>
+          <w:b/>
+          <w:caps/>
+        </w:rPr>
+      </w:pPr>
+      <w:r>
+        <w:rPr>
+          <w:b/>
+          <w:caps/>
         </w:rPr>
         <w:t xml:space="preserve">Sermon in a Sentence </w:t>
       </w:r>
@@ -122,98 +264,99 @@
           <w:ilvl w:val="0"/>
           <w:numId w:val="5"/>
         </w:numPr>
-        <w:spacing w:after="240" w:before="240" w:lineRule="auto"/>
-        <w:ind w:left="720" w:hanging="360"/>
-      </w:pPr>
-      <w:r>
-        <w:rPr>
-          <w:rtl w:val="0"/>
-        </w:rPr>
-        <w:t xml:space="preserve">We get better when we get together.</w:t>
-      </w:r>
-      <w:r>
-        <w:rPr>
-          <w:rtl w:val="0"/>
-        </w:rPr>
-      </w:r>
-    </w:p>
-    <w:p>
-      <w:pPr>
-        <w:rPr/>
-      </w:pPr>
-      <w:r>
-        <w:rPr>
-          <w:b w:val="1"/>
-          <w:rtl w:val="0"/>
-        </w:rPr>
-        <w:t xml:space="preserve">SCRIPTURE</w:t>
-      </w:r>
-      <w:r>
-        <w:rPr>
-          <w:rtl w:val="0"/>
-        </w:rPr>
+        <w:spacing w:before="120" w:after="120"/>
+      </w:pPr>
+      <w:r>
+        <w:t>We get better when we get together.</w:t>
+      </w:r>
+    </w:p>
+    <w:p>
+      <w:r>
+        <w:rPr>
+          <w:b/>
+        </w:rPr>
+        <w:t>SCRIPTURE</w:t>
+      </w:r>
+      <w:r>
         <w:t xml:space="preserve"> </w:t>
       </w:r>
     </w:p>
     <w:p>
       <w:pPr>
-        <w:spacing w:after="240" w:before="240" w:lineRule="auto"/>
-        <w:rPr/>
-      </w:pPr>
-      <w:hyperlink r:id="rId6">
-        <w:r>
-          <w:rPr>
-            <w:color w:val="1155cc"/>
-            <w:u w:val="single"/>
-            <w:rtl w:val="0"/>
-          </w:rPr>
-          <w:t xml:space="preserve">Proverbs 27:17</w:t>
-        </w:r>
-      </w:hyperlink>
-      <w:r>
-        <w:rPr>
-          <w:rtl w:val="0"/>
+        <w:spacing w:before="120" w:after="120"/>
+      </w:pPr>
+      <w:r>
+        <w:rPr>
+          <w:b/>
+          <w:bCs/>
+        </w:rPr>
+        <w:t>Proverbs 27</w:t>
+      </w:r>
+      <w:r>
+        <w:rPr>
+          <w:b/>
+          <w:bCs/>
+        </w:rPr>
+        <w:t>:17</w:t>
+      </w:r>
+      <w:r>
+        <w:rPr>
+          <w:b/>
+          <w:bCs/>
+        </w:rPr>
+        <w:t xml:space="preserve"> (NLT)</w:t>
+      </w:r>
+      <w:r>
+        <w:rPr>
+          <w:b/>
         </w:rPr>
         <w:t xml:space="preserve"> </w:t>
       </w:r>
       <w:r>
         <w:rPr>
-          <w:b w:val="1"/>
-          <w:rtl w:val="0"/>
-        </w:rPr>
-        <w:t xml:space="preserve"> “</w:t>
-      </w:r>
-      <w:r>
-        <w:rPr>
-          <w:rtl w:val="0"/>
-        </w:rPr>
-        <w:t xml:space="preserve">Iron sharpens iron, and one man sharpens another.”</w:t>
-      </w:r>
-    </w:p>
-    <w:p>
-      <w:pPr>
-        <w:spacing w:after="240" w:before="240" w:lineRule="auto"/>
-        <w:rPr/>
-      </w:pPr>
-      <w:r>
-        <w:rPr>
-          <w:rtl w:val="0"/>
-        </w:rPr>
-        <w:t xml:space="preserve">Ecclesiastes 4:12  (NLT) </w:t>
-      </w:r>
-      <w:r>
-        <w:rPr>
-          <w:b w:val="1"/>
-          <w:vertAlign w:val="superscript"/>
-          <w:rtl w:val="0"/>
-        </w:rPr>
-        <w:t xml:space="preserve">12 </w:t>
-      </w:r>
-      <w:r>
-        <w:rPr>
-          <w:rtl w:val="0"/>
-        </w:rPr>
-        <w:t xml:space="preserve">A person standing alone can be attacked and defeated, but two can stand back-to-back and conquer. Three are even better, for a triple-braided cord is not easily broken.</w:t>
+          <w:bCs/>
+        </w:rPr>
+        <w:t>As i</w:t>
+      </w:r>
+      <w:r>
+        <w:rPr>
+          <w:bCs/>
+        </w:rPr>
+        <w:t>ron sharpens</w:t>
+      </w:r>
+      <w:r>
+        <w:t xml:space="preserve"> iron, </w:t>
+      </w:r>
+      <w:r>
+        <w:t>so a friend sharpens a friend</w:t>
+      </w:r>
+      <w:r>
+        <w:t>.</w:t>
+      </w:r>
+    </w:p>
+    <w:p>
+      <w:pPr>
+        <w:spacing w:before="120" w:after="120"/>
+      </w:pPr>
+      <w:r>
+        <w:rPr>
+          <w:b/>
+          <w:bCs/>
+        </w:rPr>
+        <w:t>Ecclesiastes 4:12</w:t>
+      </w:r>
+      <w:r>
+        <w:rPr>
+          <w:b/>
+          <w:bCs/>
+        </w:rPr>
+        <w:t xml:space="preserve"> (NLT)</w:t>
+      </w:r>
+      <w:r>
+        <w:t xml:space="preserve"> </w:t>
+      </w:r>
+      <w:r>
+        <w:t>A person standing alone can be attacked and defeated, but two can stand back-to-back and conquer. Three are even better, for a triple-braided cord is not easily broken.</w:t>
       </w:r>
     </w:p>
     <w:p>
@@ -222,28 +365,26 @@
           <w:ilvl w:val="0"/>
           <w:numId w:val="1"/>
         </w:numPr>
-        <w:spacing w:after="240" w:before="240" w:lineRule="auto"/>
-        <w:ind w:left="720" w:hanging="360"/>
-      </w:pPr>
-      <w:r>
-        <w:rPr>
-          <w:rtl w:val="0"/>
-        </w:rPr>
-        <w:t xml:space="preserve">What is Jesus saying in these scriptures? </w:t>
-      </w:r>
-    </w:p>
-    <w:p>
-      <w:pPr>
-        <w:rPr>
-          <w:b w:val="1"/>
-        </w:rPr>
-      </w:pPr>
-      <w:r>
-        <w:rPr>
-          <w:b w:val="1"/>
-          <w:rtl w:val="0"/>
-        </w:rPr>
-        <w:t xml:space="preserve">DISCUSSION QUESTIONS</w:t>
+        <w:spacing w:before="120" w:after="120"/>
+      </w:pPr>
+      <w:r>
+        <w:t>Wh</w:t>
+      </w:r>
+      <w:r>
+        <w:t xml:space="preserve">at is Jesus saying in these scriptures? </w:t>
+      </w:r>
+    </w:p>
+    <w:p>
+      <w:pPr>
+        <w:rPr>
+          <w:b/>
+        </w:rPr>
+      </w:pPr>
+      <w:r>
+        <w:rPr>
+          <w:b/>
+        </w:rPr>
+        <w:t>DISCUSSION QUESTIONS</w:t>
       </w:r>
     </w:p>
     <w:p>
@@ -252,19 +393,10 @@
           <w:ilvl w:val="0"/>
           <w:numId w:val="7"/>
         </w:numPr>
-        <w:spacing w:after="0" w:afterAutospacing="0" w:before="240" w:lineRule="auto"/>
-        <w:ind w:left="720" w:hanging="360"/>
-      </w:pPr>
-      <w:r>
-        <w:rPr>
-          <w:rtl w:val="0"/>
-        </w:rPr>
-        <w:t xml:space="preserve">How often do you find yourself facing problems alone? Explain some examples.</w:t>
-      </w:r>
-      <w:r>
-        <w:rPr>
-          <w:rtl w:val="0"/>
-        </w:rPr>
+        <w:spacing w:before="120"/>
+      </w:pPr>
+      <w:r>
+        <w:t>How often do you find yourself facing problems alone? Explain some examples.</w:t>
       </w:r>
     </w:p>
     <w:p>
@@ -273,38 +405,38 @@
           <w:ilvl w:val="0"/>
           <w:numId w:val="7"/>
         </w:numPr>
-        <w:spacing w:after="240" w:before="0" w:beforeAutospacing="0" w:lineRule="auto"/>
-        <w:ind w:left="720" w:hanging="360"/>
-      </w:pPr>
-      <w:r>
-        <w:rPr>
-          <w:rtl w:val="0"/>
-        </w:rPr>
-        <w:t xml:space="preserve">Although being in a group can help you face problems, you have to be in the right group for your needs. What kind of groups of friends do you have? Are they supporting you or enforcing the problems you have?</w:t>
-      </w:r>
-    </w:p>
-    <w:p>
-      <w:pPr>
-        <w:rPr>
-          <w:b w:val="1"/>
-        </w:rPr>
-      </w:pPr>
-      <w:r>
-        <w:rPr>
-          <w:b w:val="1"/>
-          <w:rtl w:val="0"/>
-        </w:rPr>
-        <w:t xml:space="preserve">LIFE APPLICATION</w:t>
-      </w:r>
-    </w:p>
-    <w:p>
-      <w:pPr>
-        <w:rPr/>
-      </w:pPr>
-      <w:r>
-        <w:rPr>
-          <w:rtl w:val="0"/>
-        </w:rPr>
+        <w:spacing w:after="120"/>
+      </w:pPr>
+      <w:r>
+        <w:t xml:space="preserve">Although being in a group can help you face problems, you </w:t>
+      </w:r>
+      <w:proofErr w:type="gramStart"/>
+      <w:r>
+        <w:t>have to</w:t>
+      </w:r>
+      <w:proofErr w:type="gramEnd"/>
+      <w:r>
+        <w:t xml:space="preserve"> be in the right group for your needs. What kind of </w:t>
+      </w:r>
+      <w:r>
+        <w:t>groups of friends do you have? Are they supporting you or enforcing the problems you have?</w:t>
+      </w:r>
+    </w:p>
+    <w:p>
+      <w:pPr>
+        <w:rPr>
+          <w:b/>
+        </w:rPr>
+      </w:pPr>
+      <w:r>
+        <w:rPr>
+          <w:b/>
+        </w:rPr>
+        <w:t>LIFE APPLICATION</w:t>
+      </w:r>
+    </w:p>
+    <w:p>
+      <w:r>
         <w:t xml:space="preserve">We want students walking away with 1 or 2 things they are going to do SOON to apply what they discussed.  </w:t>
       </w:r>
     </w:p>
@@ -314,14 +446,14 @@
           <w:ilvl w:val="0"/>
           <w:numId w:val="4"/>
         </w:numPr>
-        <w:spacing w:after="0" w:afterAutospacing="0" w:before="240" w:lineRule="auto"/>
-        <w:ind w:left="720" w:hanging="360"/>
-      </w:pPr>
-      <w:r>
-        <w:rPr>
-          <w:rtl w:val="0"/>
-        </w:rPr>
-        <w:t xml:space="preserve">What do you think would happen if you let go of the bad influences in your life and linked arms with better influences?</w:t>
+        <w:spacing w:before="120"/>
+      </w:pPr>
+      <w:bookmarkStart w:id="0" w:name="_GoBack"/>
+      <w:r>
+        <w:t>What do you think would happen if you let</w:t>
+      </w:r>
+      <w:r>
+        <w:t xml:space="preserve"> go of the bad influences in your life and linked arms with better influences?</w:t>
       </w:r>
     </w:p>
     <w:p>
@@ -330,32 +462,36 @@
           <w:ilvl w:val="0"/>
           <w:numId w:val="4"/>
         </w:numPr>
-        <w:spacing w:after="240" w:before="0" w:beforeAutospacing="0" w:lineRule="auto"/>
-        <w:ind w:left="720" w:hanging="360"/>
-      </w:pPr>
-      <w:r>
-        <w:rPr>
-          <w:rtl w:val="0"/>
-        </w:rPr>
-        <w:t xml:space="preserve">Learning today that you can’t face your problems alone but instead have to do it with a group of people, do you think missing small group or only coming when it’s convenient is the right thing to do? Why or why not?</w:t>
-      </w:r>
-    </w:p>
-    <w:p>
-      <w:pPr>
-        <w:rPr>
-          <w:b w:val="1"/>
-        </w:rPr>
-      </w:pPr>
-      <w:r>
-        <w:rPr>
-          <w:rtl w:val="0"/>
-        </w:rPr>
+        <w:spacing w:after="120"/>
+      </w:pPr>
+      <w:r>
+        <w:t xml:space="preserve">Learning today that you can’t face your problems alone but instead </w:t>
+      </w:r>
+      <w:proofErr w:type="gramStart"/>
+      <w:r>
+        <w:t>have to</w:t>
+      </w:r>
+      <w:proofErr w:type="gramEnd"/>
+      <w:r>
+        <w:t xml:space="preserve"> do it with a group of people, do you think missing small group or only coming when it’s convenient is </w:t>
+      </w:r>
+      <w:r>
+        <w:t>the right thing to do? Why or why not?</w:t>
+      </w:r>
+    </w:p>
+    <w:bookmarkEnd w:id="0"/>
+    <w:p>
+      <w:pPr>
+        <w:rPr>
+          <w:b/>
+        </w:rPr>
+      </w:pPr>
+      <w:r>
         <w:t xml:space="preserve">      </w:t>
       </w:r>
       <w:r>
         <w:rPr>
-          <w:b w:val="1"/>
-          <w:rtl w:val="0"/>
+          <w:b/>
         </w:rPr>
         <w:t xml:space="preserve"> TAKE IT OUT</w:t>
       </w:r>
@@ -366,13 +502,9 @@
           <w:ilvl w:val="0"/>
           <w:numId w:val="2"/>
         </w:numPr>
-        <w:spacing w:after="0" w:afterAutospacing="0" w:before="240" w:lineRule="auto"/>
-        <w:ind w:left="720" w:hanging="360"/>
-      </w:pPr>
-      <w:r>
-        <w:rPr>
-          <w:rtl w:val="0"/>
-        </w:rPr>
+        <w:spacing w:before="120"/>
+      </w:pPr>
+      <w:r>
         <w:t xml:space="preserve">Close small group out with prayer requests. </w:t>
       </w:r>
     </w:p>
@@ -382,38 +514,28 @@
           <w:ilvl w:val="0"/>
           <w:numId w:val="2"/>
         </w:numPr>
-        <w:spacing w:after="240" w:before="0" w:beforeAutospacing="0" w:lineRule="auto"/>
-        <w:ind w:left="720" w:hanging="360"/>
-      </w:pPr>
-      <w:r>
-        <w:rPr>
-          <w:rtl w:val="0"/>
-        </w:rPr>
-        <w:t xml:space="preserve">After prayer, be sure to remind them THE WEEKEND!</w:t>
-      </w:r>
-    </w:p>
-    <w:p>
-      <w:pPr>
-        <w:rPr/>
-      </w:pPr>
-      <w:r>
-        <w:rPr>
-          <w:rtl w:val="0"/>
-        </w:rPr>
+        <w:spacing w:after="240"/>
+      </w:pPr>
+      <w:r>
+        <w:t>After prayer, be sure to remind them THE WEEKEND!</w:t>
       </w:r>
     </w:p>
     <w:sectPr>
-      <w:pgSz w:h="15840" w:w="12240"/>
-      <w:pgMar w:bottom="1440" w:top="1440" w:left="1440" w:right="1440" w:header="720" w:footer="720"/>
+      <w:pgSz w:w="12240" w:h="15840"/>
+      <w:pgMar w:top="1440" w:right="1440" w:bottom="1440" w:left="1440" w:header="720" w:footer="720" w:gutter="0"/>
       <w:pgNumType w:start="1"/>
+      <w:cols w:space="720"/>
     </w:sectPr>
   </w:body>
 </w:document>
 </file>
 
 <file path=word/numbering.xml><?xml version="1.0" encoding="utf-8"?>
-<w:numbering xmlns:mc="http://schemas.openxmlformats.org/markup-compatibility/2006" xmlns:o="urn:schemas-microsoft-com:office:office" xmlns:r="http://schemas.openxmlformats.org/officeDocument/2006/relationships" xmlns:m="http://schemas.openxmlformats.org/officeDocument/2006/math" xmlns:v="urn:schemas-microsoft-com:vml" xmlns:wp="http://schemas.openxmlformats.org/drawingml/2006/wordprocessingDrawing" xmlns:w10="urn:schemas-microsoft-com:office:word" xmlns:w="http://schemas.openxmlformats.org/wordprocessingml/2006/main" xmlns:wne="http://schemas.microsoft.com/office/word/2006/wordml" xmlns:sl="http://schemas.openxmlformats.org/schemaLibrary/2006/main" xmlns:a="http://schemas.openxmlformats.org/drawingml/2006/main" xmlns:pic="http://schemas.openxmlformats.org/drawingml/2006/picture" xmlns:c="http://schemas.openxmlformats.org/drawingml/2006/chart" xmlns:lc="http://schemas.openxmlformats.org/drawingml/2006/lockedCanvas" xmlns:dgm="http://schemas.openxmlformats.org/drawingml/2006/diagram" xmlns:wps="http://schemas.microsoft.com/office/word/2010/wordprocessingShape" xmlns:wpg="http://schemas.microsoft.com/office/word/2010/wordprocessingGroup" xmlns:w14="http://schemas.microsoft.com/office/word/2010/wordml" xmlns:w15="http://schemas.microsoft.com/office/word/2012/wordml">
-  <w:abstractNum w:abstractNumId="1">
+<w:numbering xmlns:wpc="http://schemas.microsoft.com/office/word/2010/wordprocessingCanvas" xmlns:cx="http://schemas.microsoft.com/office/drawing/2014/chartex" xmlns:cx1="http://schemas.microsoft.com/office/drawing/2015/9/8/chartex" xmlns:cx2="http://schemas.microsoft.com/office/drawing/2015/10/21/chartex" xmlns:cx3="http://schemas.microsoft.com/office/drawing/2016/5/9/chartex" xmlns:cx4="http://schemas.microsoft.com/office/drawing/2016/5/10/chartex" xmlns:cx5="http://schemas.microsoft.com/office/drawing/2016/5/11/chartex" xmlns:cx6="http://schemas.microsoft.com/office/drawing/2016/5/12/chartex" xmlns:cx7="http://schemas.microsoft.com/office/drawing/2016/5/13/chartex" xmlns:cx8="http://schemas.microsoft.com/office/drawing/2016/5/14/chartex" xmlns:mc="http://schemas.openxmlformats.org/markup-compatibility/2006" xmlns:aink="http://schemas.microsoft.com/office/drawing/2016/ink" xmlns:am3d="http://schemas.microsoft.com/office/drawing/2017/model3d" xmlns:o="urn:schemas-microsoft-com:office:office" xmlns:r="http://schemas.openxmlformats.org/officeDocument/2006/relationships" xmlns:m="http://schemas.openxmlformats.org/officeDocument/2006/math" xmlns:v="urn:schemas-microsoft-com:vml" xmlns:wp14="http://schemas.microsoft.com/office/word/2010/wordprocessingDrawing" xmlns:wp="http://schemas.openxmlformats.org/drawingml/2006/wordprocessingDrawing" xmlns:w10="urn:schemas-microsoft-com:office:word" xmlns:w="http://schemas.openxmlformats.org/wordprocessingml/2006/main" xmlns:w14="http://schemas.microsoft.com/office/word/2010/wordml" xmlns:w15="http://schemas.microsoft.com/office/word/2012/wordml" xmlns:w16cid="http://schemas.microsoft.com/office/word/2016/wordml/cid" xmlns:w16se="http://schemas.microsoft.com/office/word/2015/wordml/symex" xmlns:wpg="http://schemas.microsoft.com/office/word/2010/wordprocessingGroup" xmlns:wpi="http://schemas.microsoft.com/office/word/2010/wordprocessingInk" xmlns:wne="http://schemas.microsoft.com/office/word/2006/wordml" xmlns:wps="http://schemas.microsoft.com/office/word/2010/wordprocessingShape" mc:Ignorable="w14 w15 w16se w16cid wp14">
+  <w:abstractNum w:abstractNumId="0" w15:restartNumberingAfterBreak="0">
+    <w:nsid w:val="04AE426B"/>
+    <w:multiLevelType w:val="multilevel"/>
+    <w:tmpl w:val="9174A878"/>
     <w:lvl w:ilvl="0">
       <w:start w:val="1"/>
       <w:numFmt w:val="bullet"/>
@@ -523,7 +645,10 @@
       </w:rPr>
     </w:lvl>
   </w:abstractNum>
-  <w:abstractNum w:abstractNumId="2">
+  <w:abstractNum w:abstractNumId="1" w15:restartNumberingAfterBreak="0">
+    <w:nsid w:val="0B2413EE"/>
+    <w:multiLevelType w:val="multilevel"/>
+    <w:tmpl w:val="A6826492"/>
     <w:lvl w:ilvl="0">
       <w:start w:val="1"/>
       <w:numFmt w:val="bullet"/>
@@ -633,7 +758,10 @@
       </w:rPr>
     </w:lvl>
   </w:abstractNum>
-  <w:abstractNum w:abstractNumId="3">
+  <w:abstractNum w:abstractNumId="2" w15:restartNumberingAfterBreak="0">
+    <w:nsid w:val="45713BB9"/>
+    <w:multiLevelType w:val="multilevel"/>
+    <w:tmpl w:val="BA62ED64"/>
     <w:lvl w:ilvl="0">
       <w:start w:val="1"/>
       <w:numFmt w:val="bullet"/>
@@ -743,7 +871,10 @@
       </w:rPr>
     </w:lvl>
   </w:abstractNum>
-  <w:abstractNum w:abstractNumId="4">
+  <w:abstractNum w:abstractNumId="3" w15:restartNumberingAfterBreak="0">
+    <w:nsid w:val="475E1C13"/>
+    <w:multiLevelType w:val="multilevel"/>
+    <w:tmpl w:val="720A7EBA"/>
     <w:lvl w:ilvl="0">
       <w:start w:val="1"/>
       <w:numFmt w:val="bullet"/>
@@ -853,7 +984,10 @@
       </w:rPr>
     </w:lvl>
   </w:abstractNum>
-  <w:abstractNum w:abstractNumId="5">
+  <w:abstractNum w:abstractNumId="4" w15:restartNumberingAfterBreak="0">
+    <w:nsid w:val="495A4428"/>
+    <w:multiLevelType w:val="multilevel"/>
+    <w:tmpl w:val="DA407C28"/>
     <w:lvl w:ilvl="0">
       <w:start w:val="1"/>
       <w:numFmt w:val="bullet"/>
@@ -963,7 +1097,10 @@
       </w:rPr>
     </w:lvl>
   </w:abstractNum>
-  <w:abstractNum w:abstractNumId="6">
+  <w:abstractNum w:abstractNumId="5" w15:restartNumberingAfterBreak="0">
+    <w:nsid w:val="4F3C714C"/>
+    <w:multiLevelType w:val="multilevel"/>
+    <w:tmpl w:val="69B6E5AA"/>
     <w:lvl w:ilvl="0">
       <w:start w:val="1"/>
       <w:numFmt w:val="bullet"/>
@@ -1073,7 +1210,10 @@
       </w:rPr>
     </w:lvl>
   </w:abstractNum>
-  <w:abstractNum w:abstractNumId="7">
+  <w:abstractNum w:abstractNumId="6" w15:restartNumberingAfterBreak="0">
+    <w:nsid w:val="58433CF7"/>
+    <w:multiLevelType w:val="multilevel"/>
+    <w:tmpl w:val="2FF8B516"/>
     <w:lvl w:ilvl="0">
       <w:start w:val="1"/>
       <w:numFmt w:val="bullet"/>
@@ -1184,38 +1324,38 @@
     </w:lvl>
   </w:abstractNum>
   <w:num w:numId="1">
+    <w:abstractNumId w:val="0"/>
+  </w:num>
+  <w:num w:numId="2">
+    <w:abstractNumId w:val="6"/>
+  </w:num>
+  <w:num w:numId="3">
+    <w:abstractNumId w:val="4"/>
+  </w:num>
+  <w:num w:numId="4">
+    <w:abstractNumId w:val="3"/>
+  </w:num>
+  <w:num w:numId="5">
     <w:abstractNumId w:val="1"/>
   </w:num>
-  <w:num w:numId="2">
+  <w:num w:numId="6">
     <w:abstractNumId w:val="2"/>
   </w:num>
-  <w:num w:numId="3">
-    <w:abstractNumId w:val="3"/>
-  </w:num>
-  <w:num w:numId="4">
-    <w:abstractNumId w:val="4"/>
-  </w:num>
-  <w:num w:numId="5">
+  <w:num w:numId="7">
     <w:abstractNumId w:val="5"/>
-  </w:num>
-  <w:num w:numId="6">
-    <w:abstractNumId w:val="6"/>
-  </w:num>
-  <w:num w:numId="7">
-    <w:abstractNumId w:val="7"/>
   </w:num>
 </w:numbering>
 </file>
 
 <file path=word/styles.xml><?xml version="1.0" encoding="utf-8"?>
-<w:styles xmlns:mc="http://schemas.openxmlformats.org/markup-compatibility/2006" xmlns:o="urn:schemas-microsoft-com:office:office" xmlns:r="http://schemas.openxmlformats.org/officeDocument/2006/relationships" xmlns:m="http://schemas.openxmlformats.org/officeDocument/2006/math" xmlns:v="urn:schemas-microsoft-com:vml" xmlns:wp="http://schemas.openxmlformats.org/drawingml/2006/wordprocessingDrawing" xmlns:w10="urn:schemas-microsoft-com:office:word" xmlns:w="http://schemas.openxmlformats.org/wordprocessingml/2006/main" xmlns:wne="http://schemas.microsoft.com/office/word/2006/wordml" xmlns:sl="http://schemas.openxmlformats.org/schemaLibrary/2006/main" xmlns:a="http://schemas.openxmlformats.org/drawingml/2006/main" xmlns:pic="http://schemas.openxmlformats.org/drawingml/2006/picture" xmlns:c="http://schemas.openxmlformats.org/drawingml/2006/chart" xmlns:lc="http://schemas.openxmlformats.org/drawingml/2006/lockedCanvas" xmlns:dgm="http://schemas.openxmlformats.org/drawingml/2006/diagram" xmlns:wps="http://schemas.microsoft.com/office/word/2010/wordprocessingShape" xmlns:wpg="http://schemas.microsoft.com/office/word/2010/wordprocessingGroup" xmlns:w14="http://schemas.microsoft.com/office/word/2010/wordml" xmlns:w15="http://schemas.microsoft.com/office/word/2012/wordml">
+<w:styles xmlns:mc="http://schemas.openxmlformats.org/markup-compatibility/2006" xmlns:r="http://schemas.openxmlformats.org/officeDocument/2006/relationships" xmlns:w="http://schemas.openxmlformats.org/wordprocessingml/2006/main" xmlns:w14="http://schemas.microsoft.com/office/word/2010/wordml" xmlns:w15="http://schemas.microsoft.com/office/word/2012/wordml" xmlns:w16cid="http://schemas.microsoft.com/office/word/2016/wordml/cid" xmlns:w16se="http://schemas.microsoft.com/office/word/2015/wordml/symex" mc:Ignorable="w14 w15 w16se w16cid">
   <w:docDefaults>
     <w:rPrDefault>
       <w:rPr>
-        <w:rFonts w:ascii="Arial" w:cs="Arial" w:eastAsia="Arial" w:hAnsi="Arial"/>
+        <w:rFonts w:ascii="Arial" w:eastAsia="Arial" w:hAnsi="Arial" w:cs="Arial"/>
         <w:sz w:val="22"/>
         <w:szCs w:val="22"/>
-        <w:lang w:val="en"/>
+        <w:lang w:val="en" w:eastAsia="en-US" w:bidi="ar-SA"/>
       </w:rPr>
     </w:rPrDefault>
     <w:pPrDefault>
@@ -1224,20 +1364,399 @@
       </w:pPr>
     </w:pPrDefault>
   </w:docDefaults>
-  <w:style w:type="paragraph" w:styleId="Normal" w:default="1">
-    <w:name w:val="normal"/>
-  </w:style>
-  <w:style w:type="table" w:styleId="TableNormal" w:default="1">
-    <w:name w:val="Table Normal"/>
+  <w:latentStyles w:defLockedState="0" w:defUIPriority="99" w:defSemiHidden="0" w:defUnhideWhenUsed="0" w:defQFormat="0" w:count="376">
+    <w:lsdException w:name="Normal" w:uiPriority="0" w:qFormat="1"/>
+    <w:lsdException w:name="heading 1" w:uiPriority="9" w:qFormat="1"/>
+    <w:lsdException w:name="heading 2" w:semiHidden="1" w:uiPriority="9" w:unhideWhenUsed="1" w:qFormat="1"/>
+    <w:lsdException w:name="heading 3" w:semiHidden="1" w:uiPriority="9" w:unhideWhenUsed="1" w:qFormat="1"/>
+    <w:lsdException w:name="heading 4" w:semiHidden="1" w:uiPriority="9" w:unhideWhenUsed="1" w:qFormat="1"/>
+    <w:lsdException w:name="heading 5" w:semiHidden="1" w:uiPriority="9" w:unhideWhenUsed="1" w:qFormat="1"/>
+    <w:lsdException w:name="heading 6" w:semiHidden="1" w:uiPriority="9" w:unhideWhenUsed="1" w:qFormat="1"/>
+    <w:lsdException w:name="heading 7" w:semiHidden="1" w:uiPriority="9" w:unhideWhenUsed="1" w:qFormat="1"/>
+    <w:lsdException w:name="heading 8" w:semiHidden="1" w:uiPriority="9" w:unhideWhenUsed="1" w:qFormat="1"/>
+    <w:lsdException w:name="heading 9" w:semiHidden="1" w:uiPriority="9" w:unhideWhenUsed="1" w:qFormat="1"/>
+    <w:lsdException w:name="index 1" w:semiHidden="1" w:unhideWhenUsed="1"/>
+    <w:lsdException w:name="index 2" w:semiHidden="1" w:unhideWhenUsed="1"/>
+    <w:lsdException w:name="index 3" w:semiHidden="1" w:unhideWhenUsed="1"/>
+    <w:lsdException w:name="index 4" w:semiHidden="1" w:unhideWhenUsed="1"/>
+    <w:lsdException w:name="index 5" w:semiHidden="1" w:unhideWhenUsed="1"/>
+    <w:lsdException w:name="index 6" w:semiHidden="1" w:unhideWhenUsed="1"/>
+    <w:lsdException w:name="index 7" w:semiHidden="1" w:unhideWhenUsed="1"/>
+    <w:lsdException w:name="index 8" w:semiHidden="1" w:unhideWhenUsed="1"/>
+    <w:lsdException w:name="index 9" w:semiHidden="1" w:unhideWhenUsed="1"/>
+    <w:lsdException w:name="toc 1" w:semiHidden="1" w:uiPriority="39" w:unhideWhenUsed="1"/>
+    <w:lsdException w:name="toc 2" w:semiHidden="1" w:uiPriority="39" w:unhideWhenUsed="1"/>
+    <w:lsdException w:name="toc 3" w:semiHidden="1" w:uiPriority="39" w:unhideWhenUsed="1"/>
+    <w:lsdException w:name="toc 4" w:semiHidden="1" w:uiPriority="39" w:unhideWhenUsed="1"/>
+    <w:lsdException w:name="toc 5" w:semiHidden="1" w:uiPriority="39" w:unhideWhenUsed="1"/>
+    <w:lsdException w:name="toc 6" w:semiHidden="1" w:uiPriority="39" w:unhideWhenUsed="1"/>
+    <w:lsdException w:name="toc 7" w:semiHidden="1" w:uiPriority="39" w:unhideWhenUsed="1"/>
+    <w:lsdException w:name="toc 8" w:semiHidden="1" w:uiPriority="39" w:unhideWhenUsed="1"/>
+    <w:lsdException w:name="toc 9" w:semiHidden="1" w:uiPriority="39" w:unhideWhenUsed="1"/>
+    <w:lsdException w:name="Normal Indent" w:semiHidden="1" w:unhideWhenUsed="1"/>
+    <w:lsdException w:name="footnote text" w:semiHidden="1" w:unhideWhenUsed="1"/>
+    <w:lsdException w:name="annotation text" w:semiHidden="1" w:unhideWhenUsed="1"/>
+    <w:lsdException w:name="header" w:semiHidden="1" w:unhideWhenUsed="1"/>
+    <w:lsdException w:name="footer" w:semiHidden="1" w:unhideWhenUsed="1"/>
+    <w:lsdException w:name="index heading" w:semiHidden="1" w:unhideWhenUsed="1"/>
+    <w:lsdException w:name="caption" w:semiHidden="1" w:uiPriority="35" w:unhideWhenUsed="1" w:qFormat="1"/>
+    <w:lsdException w:name="table of figures" w:semiHidden="1" w:unhideWhenUsed="1"/>
+    <w:lsdException w:name="envelope address" w:semiHidden="1" w:unhideWhenUsed="1"/>
+    <w:lsdException w:name="envelope return" w:semiHidden="1" w:unhideWhenUsed="1"/>
+    <w:lsdException w:name="footnote reference" w:semiHidden="1" w:unhideWhenUsed="1"/>
+    <w:lsdException w:name="annotation reference" w:semiHidden="1" w:unhideWhenUsed="1"/>
+    <w:lsdException w:name="line number" w:semiHidden="1" w:unhideWhenUsed="1"/>
+    <w:lsdException w:name="page number" w:semiHidden="1" w:unhideWhenUsed="1"/>
+    <w:lsdException w:name="endnote reference" w:semiHidden="1" w:unhideWhenUsed="1"/>
+    <w:lsdException w:name="endnote text" w:semiHidden="1" w:unhideWhenUsed="1"/>
+    <w:lsdException w:name="table of authorities" w:semiHidden="1" w:unhideWhenUsed="1"/>
+    <w:lsdException w:name="macro" w:semiHidden="1" w:unhideWhenUsed="1"/>
+    <w:lsdException w:name="toa heading" w:semiHidden="1" w:unhideWhenUsed="1"/>
+    <w:lsdException w:name="List" w:semiHidden="1" w:unhideWhenUsed="1"/>
+    <w:lsdException w:name="List Bullet" w:semiHidden="1" w:unhideWhenUsed="1"/>
+    <w:lsdException w:name="List Number" w:semiHidden="1" w:unhideWhenUsed="1"/>
+    <w:lsdException w:name="List 2" w:semiHidden="1" w:unhideWhenUsed="1"/>
+    <w:lsdException w:name="List 3" w:semiHidden="1" w:unhideWhenUsed="1"/>
+    <w:lsdException w:name="List 4" w:semiHidden="1" w:unhideWhenUsed="1"/>
+    <w:lsdException w:name="List 5" w:semiHidden="1" w:unhideWhenUsed="1"/>
+    <w:lsdException w:name="List Bullet 2" w:semiHidden="1" w:unhideWhenUsed="1"/>
+    <w:lsdException w:name="List Bullet 3" w:semiHidden="1" w:unhideWhenUsed="1"/>
+    <w:lsdException w:name="List Bullet 4" w:semiHidden="1" w:unhideWhenUsed="1"/>
+    <w:lsdException w:name="List Bullet 5" w:semiHidden="1" w:unhideWhenUsed="1"/>
+    <w:lsdException w:name="List Number 2" w:semiHidden="1" w:unhideWhenUsed="1"/>
+    <w:lsdException w:name="List Number 3" w:semiHidden="1" w:unhideWhenUsed="1"/>
+    <w:lsdException w:name="List Number 4" w:semiHidden="1" w:unhideWhenUsed="1"/>
+    <w:lsdException w:name="List Number 5" w:semiHidden="1" w:unhideWhenUsed="1"/>
+    <w:lsdException w:name="Title" w:uiPriority="10" w:qFormat="1"/>
+    <w:lsdException w:name="Closing" w:semiHidden="1" w:unhideWhenUsed="1"/>
+    <w:lsdException w:name="Signature" w:semiHidden="1" w:unhideWhenUsed="1"/>
+    <w:lsdException w:name="Default Paragraph Font" w:semiHidden="1" w:uiPriority="1" w:unhideWhenUsed="1"/>
+    <w:lsdException w:name="Body Text" w:semiHidden="1" w:unhideWhenUsed="1"/>
+    <w:lsdException w:name="Body Text Indent" w:semiHidden="1" w:unhideWhenUsed="1"/>
+    <w:lsdException w:name="List Continue" w:semiHidden="1" w:unhideWhenUsed="1"/>
+    <w:lsdException w:name="List Continue 2" w:semiHidden="1" w:unhideWhenUsed="1"/>
+    <w:lsdException w:name="List Continue 3" w:semiHidden="1" w:unhideWhenUsed="1"/>
+    <w:lsdException w:name="List Continue 4" w:semiHidden="1" w:unhideWhenUsed="1"/>
+    <w:lsdException w:name="List Continue 5" w:semiHidden="1" w:unhideWhenUsed="1"/>
+    <w:lsdException w:name="Message Header" w:semiHidden="1" w:unhideWhenUsed="1"/>
+    <w:lsdException w:name="Subtitle" w:uiPriority="11" w:qFormat="1"/>
+    <w:lsdException w:name="Salutation" w:semiHidden="1" w:unhideWhenUsed="1"/>
+    <w:lsdException w:name="Date" w:semiHidden="1" w:unhideWhenUsed="1"/>
+    <w:lsdException w:name="Body Text First Indent" w:semiHidden="1" w:unhideWhenUsed="1"/>
+    <w:lsdException w:name="Body Text First Indent 2" w:semiHidden="1" w:unhideWhenUsed="1"/>
+    <w:lsdException w:name="Note Heading" w:semiHidden="1" w:unhideWhenUsed="1"/>
+    <w:lsdException w:name="Body Text 2" w:semiHidden="1" w:unhideWhenUsed="1"/>
+    <w:lsdException w:name="Body Text 3" w:semiHidden="1" w:unhideWhenUsed="1"/>
+    <w:lsdException w:name="Body Text Indent 2" w:semiHidden="1" w:unhideWhenUsed="1"/>
+    <w:lsdException w:name="Body Text Indent 3" w:semiHidden="1" w:unhideWhenUsed="1"/>
+    <w:lsdException w:name="Block Text" w:semiHidden="1" w:unhideWhenUsed="1"/>
+    <w:lsdException w:name="Hyperlink" w:semiHidden="1" w:unhideWhenUsed="1"/>
+    <w:lsdException w:name="FollowedHyperlink" w:semiHidden="1" w:unhideWhenUsed="1"/>
+    <w:lsdException w:name="Strong" w:uiPriority="22" w:qFormat="1"/>
+    <w:lsdException w:name="Emphasis" w:uiPriority="20" w:qFormat="1"/>
+    <w:lsdException w:name="Document Map" w:semiHidden="1" w:unhideWhenUsed="1"/>
+    <w:lsdException w:name="Plain Text" w:semiHidden="1" w:unhideWhenUsed="1"/>
+    <w:lsdException w:name="E-mail Signature" w:semiHidden="1" w:unhideWhenUsed="1"/>
+    <w:lsdException w:name="HTML Top of Form" w:semiHidden="1" w:unhideWhenUsed="1"/>
+    <w:lsdException w:name="HTML Bottom of Form" w:semiHidden="1" w:unhideWhenUsed="1"/>
+    <w:lsdException w:name="Normal (Web)" w:semiHidden="1" w:unhideWhenUsed="1"/>
+    <w:lsdException w:name="HTML Acronym" w:semiHidden="1" w:unhideWhenUsed="1"/>
+    <w:lsdException w:name="HTML Address" w:semiHidden="1" w:unhideWhenUsed="1"/>
+    <w:lsdException w:name="HTML Cite" w:semiHidden="1" w:unhideWhenUsed="1"/>
+    <w:lsdException w:name="HTML Code" w:semiHidden="1" w:unhideWhenUsed="1"/>
+    <w:lsdException w:name="HTML Definition" w:semiHidden="1" w:unhideWhenUsed="1"/>
+    <w:lsdException w:name="HTML Keyboard" w:semiHidden="1" w:unhideWhenUsed="1"/>
+    <w:lsdException w:name="HTML Preformatted" w:semiHidden="1" w:unhideWhenUsed="1"/>
+    <w:lsdException w:name="HTML Sample" w:semiHidden="1" w:unhideWhenUsed="1"/>
+    <w:lsdException w:name="HTML Typewriter" w:semiHidden="1" w:unhideWhenUsed="1"/>
+    <w:lsdException w:name="HTML Variable" w:semiHidden="1" w:unhideWhenUsed="1"/>
+    <w:lsdException w:name="Normal Table" w:semiHidden="1" w:unhideWhenUsed="1"/>
+    <w:lsdException w:name="annotation subject" w:semiHidden="1" w:unhideWhenUsed="1"/>
+    <w:lsdException w:name="No List" w:semiHidden="1" w:unhideWhenUsed="1"/>
+    <w:lsdException w:name="Outline List 1" w:semiHidden="1" w:unhideWhenUsed="1"/>
+    <w:lsdException w:name="Outline List 2" w:semiHidden="1" w:unhideWhenUsed="1"/>
+    <w:lsdException w:name="Outline List 3" w:semiHidden="1" w:unhideWhenUsed="1"/>
+    <w:lsdException w:name="Table Simple 1" w:semiHidden="1" w:unhideWhenUsed="1"/>
+    <w:lsdException w:name="Table Simple 2" w:semiHidden="1" w:unhideWhenUsed="1"/>
+    <w:lsdException w:name="Table Simple 3" w:semiHidden="1" w:unhideWhenUsed="1"/>
+    <w:lsdException w:name="Table Classic 1" w:semiHidden="1" w:unhideWhenUsed="1"/>
+    <w:lsdException w:name="Table Classic 2" w:semiHidden="1" w:unhideWhenUsed="1"/>
+    <w:lsdException w:name="Table Classic 3" w:semiHidden="1" w:unhideWhenUsed="1"/>
+    <w:lsdException w:name="Table Classic 4" w:semiHidden="1" w:unhideWhenUsed="1"/>
+    <w:lsdException w:name="Table Colorful 1" w:semiHidden="1" w:unhideWhenUsed="1"/>
+    <w:lsdException w:name="Table Colorful 2" w:semiHidden="1" w:unhideWhenUsed="1"/>
+    <w:lsdException w:name="Table Colorful 3" w:semiHidden="1" w:unhideWhenUsed="1"/>
+    <w:lsdException w:name="Table Columns 1" w:semiHidden="1" w:unhideWhenUsed="1"/>
+    <w:lsdException w:name="Table Columns 2" w:semiHidden="1" w:unhideWhenUsed="1"/>
+    <w:lsdException w:name="Table Columns 3" w:semiHidden="1" w:unhideWhenUsed="1"/>
+    <w:lsdException w:name="Table Columns 4" w:semiHidden="1" w:unhideWhenUsed="1"/>
+    <w:lsdException w:name="Table Columns 5" w:semiHidden="1" w:unhideWhenUsed="1"/>
+    <w:lsdException w:name="Table Grid 1" w:semiHidden="1" w:unhideWhenUsed="1"/>
+    <w:lsdException w:name="Table Grid 2" w:semiHidden="1" w:unhideWhenUsed="1"/>
+    <w:lsdException w:name="Table Grid 3" w:semiHidden="1" w:unhideWhenUsed="1"/>
+    <w:lsdException w:name="Table Grid 4" w:semiHidden="1" w:unhideWhenUsed="1"/>
+    <w:lsdException w:name="Table Grid 5" w:semiHidden="1" w:unhideWhenUsed="1"/>
+    <w:lsdException w:name="Table Grid 6" w:semiHidden="1" w:unhideWhenUsed="1"/>
+    <w:lsdException w:name="Table Grid 7" w:semiHidden="1" w:unhideWhenUsed="1"/>
+    <w:lsdException w:name="Table Grid 8" w:semiHidden="1" w:unhideWhenUsed="1"/>
+    <w:lsdException w:name="Table List 1" w:semiHidden="1" w:unhideWhenUsed="1"/>
+    <w:lsdException w:name="Table List 2" w:semiHidden="1" w:unhideWhenUsed="1"/>
+    <w:lsdException w:name="Table List 3" w:semiHidden="1" w:unhideWhenUsed="1"/>
+    <w:lsdException w:name="Table List 4" w:semiHidden="1" w:unhideWhenUsed="1"/>
+    <w:lsdException w:name="Table List 5" w:semiHidden="1" w:unhideWhenUsed="1"/>
+    <w:lsdException w:name="Table List 6" w:semiHidden="1" w:unhideWhenUsed="1"/>
+    <w:lsdException w:name="Table List 7" w:semiHidden="1" w:unhideWhenUsed="1"/>
+    <w:lsdException w:name="Table List 8" w:semiHidden="1" w:unhideWhenUsed="1"/>
+    <w:lsdException w:name="Table 3D effects 1" w:semiHidden="1" w:unhideWhenUsed="1"/>
+    <w:lsdException w:name="Table 3D effects 2" w:semiHidden="1" w:unhideWhenUsed="1"/>
+    <w:lsdException w:name="Table 3D effects 3" w:semiHidden="1" w:unhideWhenUsed="1"/>
+    <w:lsdException w:name="Table Contemporary" w:semiHidden="1" w:unhideWhenUsed="1"/>
+    <w:lsdException w:name="Table Elegant" w:semiHidden="1" w:unhideWhenUsed="1"/>
+    <w:lsdException w:name="Table Professional" w:semiHidden="1" w:unhideWhenUsed="1"/>
+    <w:lsdException w:name="Table Subtle 1" w:semiHidden="1" w:unhideWhenUsed="1"/>
+    <w:lsdException w:name="Table Subtle 2" w:semiHidden="1" w:unhideWhenUsed="1"/>
+    <w:lsdException w:name="Table Web 1" w:semiHidden="1" w:unhideWhenUsed="1"/>
+    <w:lsdException w:name="Table Web 2" w:semiHidden="1" w:unhideWhenUsed="1"/>
+    <w:lsdException w:name="Table Web 3" w:semiHidden="1" w:unhideWhenUsed="1"/>
+    <w:lsdException w:name="Balloon Text" w:semiHidden="1" w:unhideWhenUsed="1"/>
+    <w:lsdException w:name="Table Grid" w:uiPriority="39"/>
+    <w:lsdException w:name="Table Theme" w:semiHidden="1" w:unhideWhenUsed="1"/>
+    <w:lsdException w:name="Placeholder Text" w:semiHidden="1"/>
+    <w:lsdException w:name="No Spacing" w:uiPriority="1" w:qFormat="1"/>
+    <w:lsdException w:name="Light Shading" w:uiPriority="60"/>
+    <w:lsdException w:name="Light List" w:uiPriority="61"/>
+    <w:lsdException w:name="Light Grid" w:uiPriority="62"/>
+    <w:lsdException w:name="Medium Shading 1" w:uiPriority="63"/>
+    <w:lsdException w:name="Medium Shading 2" w:uiPriority="64"/>
+    <w:lsdException w:name="Medium List 1" w:uiPriority="65"/>
+    <w:lsdException w:name="Medium List 2" w:uiPriority="66"/>
+    <w:lsdException w:name="Medium Grid 1" w:uiPriority="67"/>
+    <w:lsdException w:name="Medium Grid 2" w:uiPriority="68"/>
+    <w:lsdException w:name="Medium Grid 3" w:uiPriority="69"/>
+    <w:lsdException w:name="Dark List" w:uiPriority="70"/>
+    <w:lsdException w:name="Colorful Shading" w:uiPriority="71"/>
+    <w:lsdException w:name="Colorful List" w:uiPriority="72"/>
+    <w:lsdException w:name="Colorful Grid" w:uiPriority="73"/>
+    <w:lsdException w:name="Light Shading Accent 1" w:uiPriority="60"/>
+    <w:lsdException w:name="Light List Accent 1" w:uiPriority="61"/>
+    <w:lsdException w:name="Light Grid Accent 1" w:uiPriority="62"/>
+    <w:lsdException w:name="Medium Shading 1 Accent 1" w:uiPriority="63"/>
+    <w:lsdException w:name="Medium Shading 2 Accent 1" w:uiPriority="64"/>
+    <w:lsdException w:name="Medium List 1 Accent 1" w:uiPriority="65"/>
+    <w:lsdException w:name="Revision" w:semiHidden="1"/>
+    <w:lsdException w:name="List Paragraph" w:uiPriority="34" w:qFormat="1"/>
+    <w:lsdException w:name="Quote" w:uiPriority="29" w:qFormat="1"/>
+    <w:lsdException w:name="Intense Quote" w:uiPriority="30" w:qFormat="1"/>
+    <w:lsdException w:name="Medium List 2 Accent 1" w:uiPriority="66"/>
+    <w:lsdException w:name="Medium Grid 1 Accent 1" w:uiPriority="67"/>
+    <w:lsdException w:name="Medium Grid 2 Accent 1" w:uiPriority="68"/>
+    <w:lsdException w:name="Medium Grid 3 Accent 1" w:uiPriority="69"/>
+    <w:lsdException w:name="Dark List Accent 1" w:uiPriority="70"/>
+    <w:lsdException w:name="Colorful Shading Accent 1" w:uiPriority="71"/>
+    <w:lsdException w:name="Colorful List Accent 1" w:uiPriority="72"/>
+    <w:lsdException w:name="Colorful Grid Accent 1" w:uiPriority="73"/>
+    <w:lsdException w:name="Light Shading Accent 2" w:uiPriority="60"/>
+    <w:lsdException w:name="Light List Accent 2" w:uiPriority="61"/>
+    <w:lsdException w:name="Light Grid Accent 2" w:uiPriority="62"/>
+    <w:lsdException w:name="Medium Shading 1 Accent 2" w:uiPriority="63"/>
+    <w:lsdException w:name="Medium Shading 2 Accent 2" w:uiPriority="64"/>
+    <w:lsdException w:name="Medium List 1 Accent 2" w:uiPriority="65"/>
+    <w:lsdException w:name="Medium List 2 Accent 2" w:uiPriority="66"/>
+    <w:lsdException w:name="Medium Grid 1 Accent 2" w:uiPriority="67"/>
+    <w:lsdException w:name="Medium Grid 2 Accent 2" w:uiPriority="68"/>
+    <w:lsdException w:name="Medium Grid 3 Accent 2" w:uiPriority="69"/>
+    <w:lsdException w:name="Dark List Accent 2" w:uiPriority="70"/>
+    <w:lsdException w:name="Colorful Shading Accent 2" w:uiPriority="71"/>
+    <w:lsdException w:name="Colorful List Accent 2" w:uiPriority="72"/>
+    <w:lsdException w:name="Colorful Grid Accent 2" w:uiPriority="73"/>
+    <w:lsdException w:name="Light Shading Accent 3" w:uiPriority="60"/>
+    <w:lsdException w:name="Light List Accent 3" w:uiPriority="61"/>
+    <w:lsdException w:name="Light Grid Accent 3" w:uiPriority="62"/>
+    <w:lsdException w:name="Medium Shading 1 Accent 3" w:uiPriority="63"/>
+    <w:lsdException w:name="Medium Shading 2 Accent 3" w:uiPriority="64"/>
+    <w:lsdException w:name="Medium List 1 Accent 3" w:uiPriority="65"/>
+    <w:lsdException w:name="Medium List 2 Accent 3" w:uiPriority="66"/>
+    <w:lsdException w:name="Medium Grid 1 Accent 3" w:uiPriority="67"/>
+    <w:lsdException w:name="Medium Grid 2 Accent 3" w:uiPriority="68"/>
+    <w:lsdException w:name="Medium Grid 3 Accent 3" w:uiPriority="69"/>
+    <w:lsdException w:name="Dark List Accent 3" w:uiPriority="70"/>
+    <w:lsdException w:name="Colorful Shading Accent 3" w:uiPriority="71"/>
+    <w:lsdException w:name="Colorful List Accent 3" w:uiPriority="72"/>
+    <w:lsdException w:name="Colorful Grid Accent 3" w:uiPriority="73"/>
+    <w:lsdException w:name="Light Shading Accent 4" w:uiPriority="60"/>
+    <w:lsdException w:name="Light List Accent 4" w:uiPriority="61"/>
+    <w:lsdException w:name="Light Grid Accent 4" w:uiPriority="62"/>
+    <w:lsdException w:name="Medium Shading 1 Accent 4" w:uiPriority="63"/>
+    <w:lsdException w:name="Medium Shading 2 Accent 4" w:uiPriority="64"/>
+    <w:lsdException w:name="Medium List 1 Accent 4" w:uiPriority="65"/>
+    <w:lsdException w:name="Medium List 2 Accent 4" w:uiPriority="66"/>
+    <w:lsdException w:name="Medium Grid 1 Accent 4" w:uiPriority="67"/>
+    <w:lsdException w:name="Medium Grid 2 Accent 4" w:uiPriority="68"/>
+    <w:lsdException w:name="Medium Grid 3 Accent 4" w:uiPriority="69"/>
+    <w:lsdException w:name="Dark List Accent 4" w:uiPriority="70"/>
+    <w:lsdException w:name="Colorful Shading Accent 4" w:uiPriority="71"/>
+    <w:lsdException w:name="Colorful List Accent 4" w:uiPriority="72"/>
+    <w:lsdException w:name="Colorful Grid Accent 4" w:uiPriority="73"/>
+    <w:lsdException w:name="Light Shading Accent 5" w:uiPriority="60"/>
+    <w:lsdException w:name="Light List Accent 5" w:uiPriority="61"/>
+    <w:lsdException w:name="Light Grid Accent 5" w:uiPriority="62"/>
+    <w:lsdException w:name="Medium Shading 1 Accent 5" w:uiPriority="63"/>
+    <w:lsdException w:name="Medium Shading 2 Accent 5" w:uiPriority="64"/>
+    <w:lsdException w:name="Medium List 1 Accent 5" w:uiPriority="65"/>
+    <w:lsdException w:name="Medium List 2 Accent 5" w:uiPriority="66"/>
+    <w:lsdException w:name="Medium Grid 1 Accent 5" w:uiPriority="67"/>
+    <w:lsdException w:name="Medium Grid 2 Accent 5" w:uiPriority="68"/>
+    <w:lsdException w:name="Medium Grid 3 Accent 5" w:uiPriority="69"/>
+    <w:lsdException w:name="Dark List Accent 5" w:uiPriority="70"/>
+    <w:lsdException w:name="Colorful Shading Accent 5" w:uiPriority="71"/>
+    <w:lsdException w:name="Colorful List Accent 5" w:uiPriority="72"/>
+    <w:lsdException w:name="Colorful Grid Accent 5" w:uiPriority="73"/>
+    <w:lsdException w:name="Light Shading Accent 6" w:uiPriority="60"/>
+    <w:lsdException w:name="Light List Accent 6" w:uiPriority="61"/>
+    <w:lsdException w:name="Light Grid Accent 6" w:uiPriority="62"/>
+    <w:lsdException w:name="Medium Shading 1 Accent 6" w:uiPriority="63"/>
+    <w:lsdException w:name="Medium Shading 2 Accent 6" w:uiPriority="64"/>
+    <w:lsdException w:name="Medium List 1 Accent 6" w:uiPriority="65"/>
+    <w:lsdException w:name="Medium List 2 Accent 6" w:uiPriority="66"/>
+    <w:lsdException w:name="Medium Grid 1 Accent 6" w:uiPriority="67"/>
+    <w:lsdException w:name="Medium Grid 2 Accent 6" w:uiPriority="68"/>
+    <w:lsdException w:name="Medium Grid 3 Accent 6" w:uiPriority="69"/>
+    <w:lsdException w:name="Dark List Accent 6" w:uiPriority="70"/>
+    <w:lsdException w:name="Colorful Shading Accent 6" w:uiPriority="71"/>
+    <w:lsdException w:name="Colorful List Accent 6" w:uiPriority="72"/>
+    <w:lsdException w:name="Colorful Grid Accent 6" w:uiPriority="73"/>
+    <w:lsdException w:name="Subtle Emphasis" w:uiPriority="19" w:qFormat="1"/>
+    <w:lsdException w:name="Intense Emphasis" w:uiPriority="21" w:qFormat="1"/>
+    <w:lsdException w:name="Subtle Reference" w:uiPriority="31" w:qFormat="1"/>
+    <w:lsdException w:name="Intense Reference" w:uiPriority="32" w:qFormat="1"/>
+    <w:lsdException w:name="Book Title" w:uiPriority="33" w:qFormat="1"/>
+    <w:lsdException w:name="Bibliography" w:semiHidden="1" w:uiPriority="37" w:unhideWhenUsed="1"/>
+    <w:lsdException w:name="TOC Heading" w:semiHidden="1" w:uiPriority="39" w:unhideWhenUsed="1" w:qFormat="1"/>
+    <w:lsdException w:name="Plain Table 1" w:uiPriority="41"/>
+    <w:lsdException w:name="Plain Table 2" w:uiPriority="42"/>
+    <w:lsdException w:name="Plain Table 3" w:uiPriority="43"/>
+    <w:lsdException w:name="Plain Table 4" w:uiPriority="44"/>
+    <w:lsdException w:name="Plain Table 5" w:uiPriority="45"/>
+    <w:lsdException w:name="Grid Table Light" w:uiPriority="40"/>
+    <w:lsdException w:name="Grid Table 1 Light" w:uiPriority="46"/>
+    <w:lsdException w:name="Grid Table 2" w:uiPriority="47"/>
+    <w:lsdException w:name="Grid Table 3" w:uiPriority="48"/>
+    <w:lsdException w:name="Grid Table 4" w:uiPriority="49"/>
+    <w:lsdException w:name="Grid Table 5 Dark" w:uiPriority="50"/>
+    <w:lsdException w:name="Grid Table 6 Colorful" w:uiPriority="51"/>
+    <w:lsdException w:name="Grid Table 7 Colorful" w:uiPriority="52"/>
+    <w:lsdException w:name="Grid Table 1 Light Accent 1" w:uiPriority="46"/>
+    <w:lsdException w:name="Grid Table 2 Accent 1" w:uiPriority="47"/>
+    <w:lsdException w:name="Grid Table 3 Accent 1" w:uiPriority="48"/>
+    <w:lsdException w:name="Grid Table 4 Accent 1" w:uiPriority="49"/>
+    <w:lsdException w:name="Grid Table 5 Dark Accent 1" w:uiPriority="50"/>
+    <w:lsdException w:name="Grid Table 6 Colorful Accent 1" w:uiPriority="51"/>
+    <w:lsdException w:name="Grid Table 7 Colorful Accent 1" w:uiPriority="52"/>
+    <w:lsdException w:name="Grid Table 1 Light Accent 2" w:uiPriority="46"/>
+    <w:lsdException w:name="Grid Table 2 Accent 2" w:uiPriority="47"/>
+    <w:lsdException w:name="Grid Table 3 Accent 2" w:uiPriority="48"/>
+    <w:lsdException w:name="Grid Table 4 Accent 2" w:uiPriority="49"/>
+    <w:lsdException w:name="Grid Table 5 Dark Accent 2" w:uiPriority="50"/>
+    <w:lsdException w:name="Grid Table 6 Colorful Accent 2" w:uiPriority="51"/>
+    <w:lsdException w:name="Grid Table 7 Colorful Accent 2" w:uiPriority="52"/>
+    <w:lsdException w:name="Grid Table 1 Light Accent 3" w:uiPriority="46"/>
+    <w:lsdException w:name="Grid Table 2 Accent 3" w:uiPriority="47"/>
+    <w:lsdException w:name="Grid Table 3 Accent 3" w:uiPriority="48"/>
+    <w:lsdException w:name="Grid Table 4 Accent 3" w:uiPriority="49"/>
+    <w:lsdException w:name="Grid Table 5 Dark Accent 3" w:uiPriority="50"/>
+    <w:lsdException w:name="Grid Table 6 Colorful Accent 3" w:uiPriority="51"/>
+    <w:lsdException w:name="Grid Table 7 Colorful Accent 3" w:uiPriority="52"/>
+    <w:lsdException w:name="Grid Table 1 Light Accent 4" w:uiPriority="46"/>
+    <w:lsdException w:name="Grid Table 2 Accent 4" w:uiPriority="47"/>
+    <w:lsdException w:name="Grid Table 3 Accent 4" w:uiPriority="48"/>
+    <w:lsdException w:name="Grid Table 4 Accent 4" w:uiPriority="49"/>
+    <w:lsdException w:name="Grid Table 5 Dark Accent 4" w:uiPriority="50"/>
+    <w:lsdException w:name="Grid Table 6 Colorful Accent 4" w:uiPriority="51"/>
+    <w:lsdException w:name="Grid Table 7 Colorful Accent 4" w:uiPriority="52"/>
+    <w:lsdException w:name="Grid Table 1 Light Accent 5" w:uiPriority="46"/>
+    <w:lsdException w:name="Grid Table 2 Accent 5" w:uiPriority="47"/>
+    <w:lsdException w:name="Grid Table 3 Accent 5" w:uiPriority="48"/>
+    <w:lsdException w:name="Grid Table 4 Accent 5" w:uiPriority="49"/>
+    <w:lsdException w:name="Grid Table 5 Dark Accent 5" w:uiPriority="50"/>
+    <w:lsdException w:name="Grid Table 6 Colorful Accent 5" w:uiPriority="51"/>
+    <w:lsdException w:name="Grid Table 7 Colorful Accent 5" w:uiPriority="52"/>
+    <w:lsdException w:name="Grid Table 1 Light Accent 6" w:uiPriority="46"/>
+    <w:lsdException w:name="Grid Table 2 Accent 6" w:uiPriority="47"/>
+    <w:lsdException w:name="Grid Table 3 Accent 6" w:uiPriority="48"/>
+    <w:lsdException w:name="Grid Table 4 Accent 6" w:uiPriority="49"/>
+    <w:lsdException w:name="Grid Table 5 Dark Accent 6" w:uiPriority="50"/>
+    <w:lsdException w:name="Grid Table 6 Colorful Accent 6" w:uiPriority="51"/>
+    <w:lsdException w:name="Grid Table 7 Colorful Accent 6" w:uiPriority="52"/>
+    <w:lsdException w:name="List Table 1 Light" w:uiPriority="46"/>
+    <w:lsdException w:name="List Table 2" w:uiPriority="47"/>
+    <w:lsdException w:name="List Table 3" w:uiPriority="48"/>
+    <w:lsdException w:name="List Table 4" w:uiPriority="49"/>
+    <w:lsdException w:name="List Table 5 Dark" w:uiPriority="50"/>
+    <w:lsdException w:name="List Table 6 Colorful" w:uiPriority="51"/>
+    <w:lsdException w:name="List Table 7 Colorful" w:uiPriority="52"/>
+    <w:lsdException w:name="List Table 1 Light Accent 1" w:uiPriority="46"/>
+    <w:lsdException w:name="List Table 2 Accent 1" w:uiPriority="47"/>
+    <w:lsdException w:name="List Table 3 Accent 1" w:uiPriority="48"/>
+    <w:lsdException w:name="List Table 4 Accent 1" w:uiPriority="49"/>
+    <w:lsdException w:name="List Table 5 Dark Accent 1" w:uiPriority="50"/>
+    <w:lsdException w:name="List Table 6 Colorful Accent 1" w:uiPriority="51"/>
+    <w:lsdException w:name="List Table 7 Colorful Accent 1" w:uiPriority="52"/>
+    <w:lsdException w:name="List Table 1 Light Accent 2" w:uiPriority="46"/>
+    <w:lsdException w:name="List Table 2 Accent 2" w:uiPriority="47"/>
+    <w:lsdException w:name="List Table 3 Accent 2" w:uiPriority="48"/>
+    <w:lsdException w:name="List Table 4 Accent 2" w:uiPriority="49"/>
+    <w:lsdException w:name="List Table 5 Dark Accent 2" w:uiPriority="50"/>
+    <w:lsdException w:name="List Table 6 Colorful Accent 2" w:uiPriority="51"/>
+    <w:lsdException w:name="List Table 7 Colorful Accent 2" w:uiPriority="52"/>
+    <w:lsdException w:name="List Table 1 Light Accent 3" w:uiPriority="46"/>
+    <w:lsdException w:name="List Table 2 Accent 3" w:uiPriority="47"/>
+    <w:lsdException w:name="List Table 3 Accent 3" w:uiPriority="48"/>
+    <w:lsdException w:name="List Table 4 Accent 3" w:uiPriority="49"/>
+    <w:lsdException w:name="List Table 5 Dark Accent 3" w:uiPriority="50"/>
+    <w:lsdException w:name="List Table 6 Colorful Accent 3" w:uiPriority="51"/>
+    <w:lsdException w:name="List Table 7 Colorful Accent 3" w:uiPriority="52"/>
+    <w:lsdException w:name="List Table 1 Light Accent 4" w:uiPriority="46"/>
+    <w:lsdException w:name="List Table 2 Accent 4" w:uiPriority="47"/>
+    <w:lsdException w:name="List Table 3 Accent 4" w:uiPriority="48"/>
+    <w:lsdException w:name="List Table 4 Accent 4" w:uiPriority="49"/>
+    <w:lsdException w:name="List Table 5 Dark Accent 4" w:uiPriority="50"/>
+    <w:lsdException w:name="List Table 6 Colorful Accent 4" w:uiPriority="51"/>
+    <w:lsdException w:name="List Table 7 Colorful Accent 4" w:uiPriority="52"/>
+    <w:lsdException w:name="List Table 1 Light Accent 5" w:uiPriority="46"/>
+    <w:lsdException w:name="List Table 2 Accent 5" w:uiPriority="47"/>
+    <w:lsdException w:name="List Table 3 Accent 5" w:uiPriority="48"/>
+    <w:lsdException w:name="List Table 4 Accent 5" w:uiPriority="49"/>
+    <w:lsdException w:name="List Table 5 Dark Accent 5" w:uiPriority="50"/>
+    <w:lsdException w:name="List Table 6 Colorful Accent 5" w:uiPriority="51"/>
+    <w:lsdException w:name="List Table 7 Colorful Accent 5" w:uiPriority="52"/>
+    <w:lsdException w:name="List Table 1 Light Accent 6" w:uiPriority="46"/>
+    <w:lsdException w:name="List Table 2 Accent 6" w:uiPriority="47"/>
+    <w:lsdException w:name="List Table 3 Accent 6" w:uiPriority="48"/>
+    <w:lsdException w:name="List Table 4 Accent 6" w:uiPriority="49"/>
+    <w:lsdException w:name="List Table 5 Dark Accent 6" w:uiPriority="50"/>
+    <w:lsdException w:name="List Table 6 Colorful Accent 6" w:uiPriority="51"/>
+    <w:lsdException w:name="List Table 7 Colorful Accent 6" w:uiPriority="52"/>
+    <w:lsdException w:name="Mention" w:semiHidden="1" w:unhideWhenUsed="1"/>
+    <w:lsdException w:name="Smart Hyperlink" w:semiHidden="1" w:unhideWhenUsed="1"/>
+    <w:lsdException w:name="Hashtag" w:semiHidden="1" w:unhideWhenUsed="1"/>
+    <w:lsdException w:name="Unresolved Mention" w:semiHidden="1" w:unhideWhenUsed="1"/>
+    <w:lsdException w:name="Smart Link" w:semiHidden="1" w:unhideWhenUsed="1"/>
+  </w:latentStyles>
+  <w:style w:type="paragraph" w:default="1" w:styleId="Normal">
+    <w:name w:val="Normal"/>
+    <w:qFormat/>
   </w:style>
   <w:style w:type="paragraph" w:styleId="Heading1">
     <w:name w:val="heading 1"/>
     <w:basedOn w:val="Normal"/>
     <w:next w:val="Normal"/>
+    <w:uiPriority w:val="9"/>
+    <w:qFormat/>
     <w:pPr>
-      <w:keepNext w:val="1"/>
-      <w:keepLines w:val="1"/>
-      <w:spacing w:after="120" w:before="400" w:lineRule="auto"/>
+      <w:keepNext/>
+      <w:keepLines/>
+      <w:spacing w:before="400" w:after="120"/>
+      <w:outlineLvl w:val="0"/>
     </w:pPr>
     <w:rPr>
       <w:sz w:val="40"/>
@@ -1248,13 +1767,17 @@
     <w:name w:val="heading 2"/>
     <w:basedOn w:val="Normal"/>
     <w:next w:val="Normal"/>
+    <w:uiPriority w:val="9"/>
+    <w:semiHidden/>
+    <w:unhideWhenUsed/>
+    <w:qFormat/>
     <w:pPr>
-      <w:keepNext w:val="1"/>
-      <w:keepLines w:val="1"/>
-      <w:spacing w:after="120" w:before="360" w:lineRule="auto"/>
+      <w:keepNext/>
+      <w:keepLines/>
+      <w:spacing w:before="360" w:after="120"/>
+      <w:outlineLvl w:val="1"/>
     </w:pPr>
     <w:rPr>
-      <w:b w:val="0"/>
       <w:sz w:val="32"/>
       <w:szCs w:val="32"/>
     </w:rPr>
@@ -1263,13 +1786,17 @@
     <w:name w:val="heading 3"/>
     <w:basedOn w:val="Normal"/>
     <w:next w:val="Normal"/>
+    <w:uiPriority w:val="9"/>
+    <w:semiHidden/>
+    <w:unhideWhenUsed/>
+    <w:qFormat/>
     <w:pPr>
-      <w:keepNext w:val="1"/>
-      <w:keepLines w:val="1"/>
-      <w:spacing w:after="80" w:before="320" w:lineRule="auto"/>
+      <w:keepNext/>
+      <w:keepLines/>
+      <w:spacing w:before="320" w:after="80"/>
+      <w:outlineLvl w:val="2"/>
     </w:pPr>
     <w:rPr>
-      <w:b w:val="0"/>
       <w:color w:val="434343"/>
       <w:sz w:val="28"/>
       <w:szCs w:val="28"/>
@@ -1279,10 +1806,15 @@
     <w:name w:val="heading 4"/>
     <w:basedOn w:val="Normal"/>
     <w:next w:val="Normal"/>
+    <w:uiPriority w:val="9"/>
+    <w:semiHidden/>
+    <w:unhideWhenUsed/>
+    <w:qFormat/>
     <w:pPr>
-      <w:keepNext w:val="1"/>
-      <w:keepLines w:val="1"/>
-      <w:spacing w:after="80" w:before="280" w:lineRule="auto"/>
+      <w:keepNext/>
+      <w:keepLines/>
+      <w:spacing w:before="280" w:after="80"/>
+      <w:outlineLvl w:val="3"/>
     </w:pPr>
     <w:rPr>
       <w:color w:val="666666"/>
@@ -1294,41 +1826,76 @@
     <w:name w:val="heading 5"/>
     <w:basedOn w:val="Normal"/>
     <w:next w:val="Normal"/>
+    <w:uiPriority w:val="9"/>
+    <w:semiHidden/>
+    <w:unhideWhenUsed/>
+    <w:qFormat/>
     <w:pPr>
-      <w:keepNext w:val="1"/>
-      <w:keepLines w:val="1"/>
-      <w:spacing w:after="80" w:before="240" w:lineRule="auto"/>
+      <w:keepNext/>
+      <w:keepLines/>
+      <w:spacing w:before="240" w:after="80"/>
+      <w:outlineLvl w:val="4"/>
     </w:pPr>
     <w:rPr>
       <w:color w:val="666666"/>
-      <w:sz w:val="22"/>
-      <w:szCs w:val="22"/>
     </w:rPr>
   </w:style>
   <w:style w:type="paragraph" w:styleId="Heading6">
     <w:name w:val="heading 6"/>
     <w:basedOn w:val="Normal"/>
     <w:next w:val="Normal"/>
+    <w:uiPriority w:val="9"/>
+    <w:semiHidden/>
+    <w:unhideWhenUsed/>
+    <w:qFormat/>
     <w:pPr>
-      <w:keepNext w:val="1"/>
-      <w:keepLines w:val="1"/>
-      <w:spacing w:after="80" w:before="240" w:lineRule="auto"/>
+      <w:keepNext/>
+      <w:keepLines/>
+      <w:spacing w:before="240" w:after="80"/>
+      <w:outlineLvl w:val="5"/>
     </w:pPr>
     <w:rPr>
-      <w:i w:val="1"/>
+      <w:i/>
       <w:color w:val="666666"/>
-      <w:sz w:val="22"/>
-      <w:szCs w:val="22"/>
     </w:rPr>
+  </w:style>
+  <w:style w:type="character" w:default="1" w:styleId="DefaultParagraphFont">
+    <w:name w:val="Default Paragraph Font"/>
+    <w:uiPriority w:val="1"/>
+    <w:semiHidden/>
+    <w:unhideWhenUsed/>
+  </w:style>
+  <w:style w:type="table" w:default="1" w:styleId="TableNormal">
+    <w:name w:val="Normal Table"/>
+    <w:uiPriority w:val="99"/>
+    <w:semiHidden/>
+    <w:unhideWhenUsed/>
+    <w:tblPr>
+      <w:tblInd w:w="0" w:type="dxa"/>
+      <w:tblCellMar>
+        <w:top w:w="0" w:type="dxa"/>
+        <w:left w:w="108" w:type="dxa"/>
+        <w:bottom w:w="0" w:type="dxa"/>
+        <w:right w:w="108" w:type="dxa"/>
+      </w:tblCellMar>
+    </w:tblPr>
+  </w:style>
+  <w:style w:type="numbering" w:default="1" w:styleId="NoList">
+    <w:name w:val="No List"/>
+    <w:uiPriority w:val="99"/>
+    <w:semiHidden/>
+    <w:unhideWhenUsed/>
   </w:style>
   <w:style w:type="paragraph" w:styleId="Title">
     <w:name w:val="Title"/>
     <w:basedOn w:val="Normal"/>
     <w:next w:val="Normal"/>
+    <w:uiPriority w:val="10"/>
+    <w:qFormat/>
     <w:pPr>
-      <w:keepNext w:val="1"/>
-      <w:keepLines w:val="1"/>
-      <w:spacing w:after="60" w:before="0" w:lineRule="auto"/>
+      <w:keepNext/>
+      <w:keepLines/>
+      <w:spacing w:after="60"/>
     </w:pPr>
     <w:rPr>
       <w:sz w:val="52"/>
@@ -1339,14 +1906,14 @@
     <w:name w:val="Subtitle"/>
     <w:basedOn w:val="Normal"/>
     <w:next w:val="Normal"/>
+    <w:uiPriority w:val="11"/>
+    <w:qFormat/>
     <w:pPr>
-      <w:keepNext w:val="1"/>
-      <w:keepLines w:val="1"/>
-      <w:spacing w:after="320" w:before="0" w:lineRule="auto"/>
+      <w:keepNext/>
+      <w:keepLines/>
+      <w:spacing w:after="320"/>
     </w:pPr>
     <w:rPr>
-      <w:rFonts w:ascii="Arial" w:cs="Arial" w:eastAsia="Arial" w:hAnsi="Arial"/>
-      <w:i w:val="0"/>
       <w:color w:val="666666"/>
       <w:sz w:val="30"/>
       <w:szCs w:val="30"/>

</xml_diff>